<commit_message>
added pdf versions of two documents
</commit_message>
<xml_diff>
--- a/leavenwrth.odue.adding.macro.docx
+++ b/leavenwrth.odue.adding.macro.docx
@@ -8,6 +8,8 @@
         <w:keepNext w:val="0"/>
         <w:jc w:val="center"/>
       </w:pPr>
+      <w:bookmarkStart w:id="0" w:name="_GoBack"/>
+      <w:bookmarkEnd w:id="0"/>
       <w:r>
         <w:t xml:space="preserve">Installing the LEAVENWRTH </w:t>
       </w:r>
@@ -1075,8 +1077,6 @@
       <w:r>
         <w:t>From now on, when you open Word, the macros you have added should be available.</w:t>
       </w:r>
-      <w:bookmarkStart w:id="0" w:name="_GoBack"/>
-      <w:bookmarkEnd w:id="0"/>
     </w:p>
     <w:sectPr>
       <w:pgSz w:w="12240" w:h="15840"/>

</xml_diff>